<commit_message>
updated the status file
</commit_message>
<xml_diff>
--- a/situatie echipa algoritm 2.docx
+++ b/situatie echipa algoritm 2.docx
@@ -388,6 +388,86 @@
     </w:p>
     <w:p>
       <w:pPr>
+        <w:rPr>
+          <w:sz w:val="24"/>
+        </w:rPr>
+      </w:pPr>
+      <w:r>
+        <w:rPr>
+          <w:sz w:val="24"/>
+        </w:rPr>
+        <w:t>Resurse folosite:</w:t>
+      </w:r>
+    </w:p>
+    <w:p>
+      <w:pPr>
+        <w:rPr>
+          <w:sz w:val="24"/>
+        </w:rPr>
+      </w:pPr>
+      <w:r>
+        <w:rPr>
+          <w:sz w:val="24"/>
+        </w:rPr>
+        <w:t xml:space="preserve">       Pentru crearea grafului am folost libaria </w:t>
+      </w:r>
+      <w:hyperlink r:id="rId7" w:history="1">
+        <w:r>
+          <w:rPr>
+            <w:rStyle w:val="Hyperlink"/>
+            <w:sz w:val="24"/>
+          </w:rPr>
+          <w:t>NetworkX</w:t>
+        </w:r>
+      </w:hyperlink>
+      <w:r>
+        <w:rPr>
+          <w:sz w:val="24"/>
+        </w:rPr>
+        <w:t xml:space="preserve">. </w:t>
+      </w:r>
+      <w:r>
+        <w:rPr>
+          <w:sz w:val="24"/>
+        </w:rPr>
+        <w:t xml:space="preserve"> </w:t>
+      </w:r>
+      <w:r>
+        <w:rPr>
+          <w:sz w:val="24"/>
+        </w:rPr>
+        <w:t xml:space="preserve">Pentru a inteleg felul in care lucreaza libraria, am folosit </w:t>
+      </w:r>
+      <w:hyperlink r:id="rId8" w:history="1">
+        <w:r>
+          <w:rPr>
+            <w:rStyle w:val="Hyperlink"/>
+            <w:sz w:val="24"/>
+          </w:rPr>
+          <w:t>tutorialul</w:t>
+        </w:r>
+      </w:hyperlink>
+      <w:r>
+        <w:rPr>
+          <w:sz w:val="24"/>
+        </w:rPr>
+        <w:t xml:space="preserve"> din documentatia</w:t>
+      </w:r>
+      <w:r>
+        <w:rPr>
+          <w:sz w:val="24"/>
+        </w:rPr>
+        <w:t xml:space="preserve"> </w:t>
+      </w:r>
+      <w:r>
+        <w:rPr>
+          <w:sz w:val="24"/>
+        </w:rPr>
+        <w:t>librariei.</w:t>
+      </w:r>
+    </w:p>
+    <w:p>
+      <w:pPr>
         <w:pStyle w:val="ListParagraph"/>
         <w:numPr>
           <w:ilvl w:val="0"/>
@@ -515,11 +595,266 @@
     <w:p>
       <w:pPr>
         <w:rPr>
-          <w:sz w:val="24"/>
-        </w:rPr>
-      </w:pPr>
+          <w:b/>
+          <w:sz w:val="32"/>
+        </w:rPr>
+      </w:pPr>
+      <w:r>
+        <w:rPr>
+          <w:b/>
+          <w:sz w:val="32"/>
+        </w:rPr>
+        <w:lastRenderedPageBreak/>
+        <w:t xml:space="preserve">Saptamana </w:t>
+      </w:r>
+      <w:r>
+        <w:rPr>
+          <w:b/>
+          <w:sz w:val="32"/>
+        </w:rPr>
+        <w:t>3</w:t>
+      </w:r>
+    </w:p>
+    <w:p>
+      <w:pPr>
+        <w:pStyle w:val="ListParagraph"/>
+        <w:numPr>
+          <w:ilvl w:val="0"/>
+          <w:numId w:val="1"/>
+        </w:numPr>
+      </w:pPr>
+      <w:r>
+        <w:rPr>
+          <w:sz w:val="24"/>
+        </w:rPr>
+        <w:t>Echipa 1</w:t>
+      </w:r>
+      <w:r>
+        <w:rPr>
+          <w:sz w:val="24"/>
+        </w:rPr>
+        <w:t xml:space="preserve"> </w:t>
+      </w:r>
+      <w:r>
+        <w:rPr>
+          <w:sz w:val="24"/>
+        </w:rPr>
+        <w:t>continua dezvoltarea metodei de testare daca</w:t>
+      </w:r>
+      <w:r>
+        <w:rPr>
+          <w:sz w:val="24"/>
+        </w:rPr>
+        <w:t xml:space="preserve"> o</w:t>
+      </w:r>
+      <w:r>
+        <w:rPr>
+          <w:sz w:val="24"/>
+        </w:rPr>
+        <w:t xml:space="preserve"> structura este solida (pe baza de grafuri). Echipa este formata din:</w:t>
+      </w:r>
+    </w:p>
+    <w:p>
+      <w:pPr>
+        <w:pStyle w:val="ListParagraph"/>
+        <w:numPr>
+          <w:ilvl w:val="1"/>
+          <w:numId w:val="1"/>
+        </w:numPr>
+        <w:rPr>
+          <w:sz w:val="24"/>
+        </w:rPr>
+      </w:pPr>
+      <w:r>
+        <w:rPr>
+          <w:sz w:val="24"/>
+        </w:rPr>
+        <w:t>Luca Iustin</w:t>
+      </w:r>
+    </w:p>
+    <w:p>
+      <w:pPr>
+        <w:pStyle w:val="ListParagraph"/>
+        <w:numPr>
+          <w:ilvl w:val="1"/>
+          <w:numId w:val="1"/>
+        </w:numPr>
+        <w:rPr>
+          <w:sz w:val="24"/>
+        </w:rPr>
+      </w:pPr>
+      <w:r>
+        <w:rPr>
+          <w:sz w:val="24"/>
+        </w:rPr>
+        <w:t>Savaste Andreea</w:t>
+      </w:r>
+    </w:p>
+    <w:p>
+      <w:pPr>
+        <w:pStyle w:val="ListParagraph"/>
+        <w:numPr>
+          <w:ilvl w:val="1"/>
+          <w:numId w:val="1"/>
+        </w:numPr>
+        <w:rPr>
+          <w:sz w:val="24"/>
+        </w:rPr>
+      </w:pPr>
+      <w:r>
+        <w:rPr>
+          <w:sz w:val="24"/>
+        </w:rPr>
+        <w:t xml:space="preserve">Parasca </w:t>
+      </w:r>
+      <w:r>
+        <w:rPr>
+          <w:sz w:val="24"/>
+        </w:rPr>
+        <w:t>Marius</w:t>
+      </w:r>
+    </w:p>
+    <w:p>
+      <w:pPr>
+        <w:pStyle w:val="ListParagraph"/>
+        <w:numPr>
+          <w:ilvl w:val="0"/>
+          <w:numId w:val="1"/>
+        </w:numPr>
+        <w:rPr>
+          <w:sz w:val="24"/>
+        </w:rPr>
+      </w:pPr>
+      <w:r>
+        <w:rPr>
+          <w:sz w:val="24"/>
+        </w:rPr>
+        <w:t>Cotofana Victor a continuat dezvoltarea metodei de testare daca o strcutura este stabila (pe baza suprafetei de contact)</w:t>
+      </w:r>
+    </w:p>
+    <w:p>
+      <w:pPr>
+        <w:pStyle w:val="ListParagraph"/>
+        <w:numPr>
+          <w:ilvl w:val="0"/>
+          <w:numId w:val="1"/>
+        </w:numPr>
+        <w:rPr>
+          <w:sz w:val="24"/>
+        </w:rPr>
+      </w:pPr>
+      <w:r>
+        <w:rPr>
+          <w:sz w:val="24"/>
+        </w:rPr>
+        <w:t>Rusu Emanuel-Paul a lucrat la dezvoltarea unui algoritm care sa fac merge intre layerere (o varianta random)</w:t>
+      </w:r>
+    </w:p>
+    <w:p>
+      <w:pPr>
+        <w:pStyle w:val="ListParagraph"/>
+        <w:numPr>
+          <w:ilvl w:val="0"/>
+          <w:numId w:val="1"/>
+        </w:numPr>
+        <w:rPr>
+          <w:sz w:val="24"/>
+        </w:rPr>
+      </w:pPr>
+      <w:r>
+        <w:rPr>
+          <w:sz w:val="24"/>
+        </w:rPr>
+        <w:t>Panciu Miha</w:t>
+      </w:r>
       <w:bookmarkStart w:id="0" w:name="_GoBack"/>
       <w:bookmarkEnd w:id="0"/>
+      <w:r>
+        <w:rPr>
+          <w:sz w:val="24"/>
+        </w:rPr>
+        <w:t>i a lucrat la dezvoltarea unui algoritm care sa faca merge intre layere (o varianta greedy)</w:t>
+      </w:r>
+    </w:p>
+    <w:p>
+      <w:pPr>
+        <w:pStyle w:val="ListParagraph"/>
+        <w:numPr>
+          <w:ilvl w:val="0"/>
+          <w:numId w:val="1"/>
+        </w:numPr>
+        <w:rPr>
+          <w:sz w:val="24"/>
+        </w:rPr>
+      </w:pPr>
+      <w:r>
+        <w:rPr>
+          <w:sz w:val="24"/>
+        </w:rPr>
+        <w:t xml:space="preserve">Echipa </w:t>
+      </w:r>
+      <w:r>
+        <w:rPr>
+          <w:sz w:val="24"/>
+        </w:rPr>
+        <w:t>2</w:t>
+      </w:r>
+      <w:r>
+        <w:rPr>
+          <w:sz w:val="24"/>
+        </w:rPr>
+        <w:t xml:space="preserve"> continua dezvoltarea metodei de testare daca structura este solida (pe baza centrului de greutate) + crearea de fisiere de output (scrise de mana) pentru a testa care metoda de stabilizare este mai buna. Echipa este formata din:</w:t>
+      </w:r>
+    </w:p>
+    <w:p>
+      <w:pPr>
+        <w:pStyle w:val="ListParagraph"/>
+        <w:numPr>
+          <w:ilvl w:val="1"/>
+          <w:numId w:val="1"/>
+        </w:numPr>
+        <w:rPr>
+          <w:sz w:val="24"/>
+        </w:rPr>
+      </w:pPr>
+      <w:r>
+        <w:rPr>
+          <w:sz w:val="24"/>
+        </w:rPr>
+        <w:t>Andreea Dascalul</w:t>
+      </w:r>
+    </w:p>
+    <w:p>
+      <w:pPr>
+        <w:pStyle w:val="ListParagraph"/>
+        <w:numPr>
+          <w:ilvl w:val="1"/>
+          <w:numId w:val="1"/>
+        </w:numPr>
+        <w:rPr>
+          <w:sz w:val="24"/>
+        </w:rPr>
+      </w:pPr>
+      <w:r>
+        <w:rPr>
+          <w:sz w:val="24"/>
+        </w:rPr>
+        <w:t>Ghergu Andreea</w:t>
+      </w:r>
+    </w:p>
+    <w:p>
+      <w:pPr>
+        <w:rPr>
+          <w:sz w:val="24"/>
+        </w:rPr>
+      </w:pPr>
+    </w:p>
+    <w:p>
+      <w:pPr>
+        <w:rPr>
+          <w:sz w:val="24"/>
+        </w:rPr>
+      </w:pPr>
     </w:p>
     <w:p>
       <w:pPr>
@@ -593,7 +928,7 @@
   <w:abstractNum w:abstractNumId="0" w15:restartNumberingAfterBreak="0">
     <w:nsid w:val="383D493D"/>
     <w:multiLevelType w:val="hybridMultilevel"/>
-    <w:tmpl w:val="7EA4D0E8"/>
+    <w:tmpl w:val="9DE2568A"/>
     <w:lvl w:ilvl="0" w:tplc="04180001">
       <w:start w:val="1"/>
       <w:numFmt w:val="bullet"/>
@@ -1189,6 +1524,29 @@
       <w:contextualSpacing/>
     </w:pPr>
   </w:style>
+  <w:style w:type="character" w:styleId="Hyperlink">
+    <w:name w:val="Hyperlink"/>
+    <w:basedOn w:val="DefaultParagraphFont"/>
+    <w:uiPriority w:val="99"/>
+    <w:unhideWhenUsed/>
+    <w:rsid w:val="00044D8B"/>
+    <w:rPr>
+      <w:color w:val="0563C1" w:themeColor="hyperlink"/>
+      <w:u w:val="single"/>
+    </w:rPr>
+  </w:style>
+  <w:style w:type="character" w:styleId="UnresolvedMention">
+    <w:name w:val="Unresolved Mention"/>
+    <w:basedOn w:val="DefaultParagraphFont"/>
+    <w:uiPriority w:val="99"/>
+    <w:semiHidden/>
+    <w:unhideWhenUsed/>
+    <w:rsid w:val="00044D8B"/>
+    <w:rPr>
+      <w:color w:val="605E5C"/>
+      <w:shd w:val="clear" w:color="auto" w:fill="E1DFDD"/>
+    </w:rPr>
+  </w:style>
 </w:styles>
 </file>
 

</xml_diff>

<commit_message>
status update + helper methods
</commit_message>
<xml_diff>
--- a/situatie echipa algoritm 2.docx
+++ b/situatie echipa algoritm 2.docx
@@ -694,30 +694,6 @@
       <w:pPr>
         <w:pStyle w:val="ListParagraph"/>
         <w:numPr>
-          <w:ilvl w:val="1"/>
-          <w:numId w:val="1"/>
-        </w:numPr>
-        <w:rPr>
-          <w:sz w:val="24"/>
-        </w:rPr>
-      </w:pPr>
-      <w:r>
-        <w:rPr>
-          <w:sz w:val="24"/>
-        </w:rPr>
-        <w:t xml:space="preserve">Parasca </w:t>
-      </w:r>
-      <w:r>
-        <w:rPr>
-          <w:sz w:val="24"/>
-        </w:rPr>
-        <w:t>Marius</w:t>
-      </w:r>
-    </w:p>
-    <w:p>
-      <w:pPr>
-        <w:pStyle w:val="ListParagraph"/>
-        <w:numPr>
           <w:ilvl w:val="0"/>
           <w:numId w:val="1"/>
         </w:numPr>
@@ -729,43 +705,19 @@
         <w:rPr>
           <w:sz w:val="24"/>
         </w:rPr>
-        <w:t>Cotofana Victor a continuat dezvoltarea metodei de testare daca o strcutura este stabila (pe baza suprafetei de contact)</w:t>
-      </w:r>
-    </w:p>
-    <w:p>
-      <w:pPr>
-        <w:pStyle w:val="ListParagraph"/>
-        <w:numPr>
-          <w:ilvl w:val="0"/>
-          <w:numId w:val="1"/>
-        </w:numPr>
-        <w:rPr>
-          <w:sz w:val="24"/>
-        </w:rPr>
-      </w:pPr>
-      <w:r>
-        <w:rPr>
-          <w:sz w:val="24"/>
-        </w:rPr>
-        <w:t>Rusu Emanuel-Paul a lucrat la dezvoltarea unui algoritm care sa fac merge intre layerere (o varianta random)</w:t>
-      </w:r>
-    </w:p>
-    <w:p>
-      <w:pPr>
-        <w:pStyle w:val="ListParagraph"/>
-        <w:numPr>
-          <w:ilvl w:val="0"/>
-          <w:numId w:val="1"/>
-        </w:numPr>
-        <w:rPr>
-          <w:sz w:val="24"/>
-        </w:rPr>
-      </w:pPr>
-      <w:r>
-        <w:rPr>
-          <w:sz w:val="24"/>
-        </w:rPr>
-        <w:t>Panciu Miha</w:t>
+        <w:t>Parasca Marius</w:t>
+      </w:r>
+      <w:r>
+        <w:rPr>
+          <w:sz w:val="24"/>
+        </w:rPr>
+        <w:t xml:space="preserve"> </w:t>
+      </w:r>
+      <w:r>
+        <w:rPr>
+          <w:sz w:val="24"/>
+        </w:rPr>
+        <w:t>a rezolvat un bug la crearea grafului pentru a testa daca o structura este stabila + creare metode ajutatoare pentru convertire intre diferite tipuri de input (input interfata -&gt; input alg, inp</w:t>
       </w:r>
       <w:bookmarkStart w:id="0" w:name="_GoBack"/>
       <w:bookmarkEnd w:id="0"/>
@@ -773,7 +725,61 @@
         <w:rPr>
           <w:sz w:val="24"/>
         </w:rPr>
-        <w:t>i a lucrat la dezvoltarea unui algoritm care sa faca merge intre layere (o varianta greedy)</w:t>
+        <w:t>ut cu piese merge-uite -&gt; input piese 1x1) + testare algoritm de merge</w:t>
+      </w:r>
+    </w:p>
+    <w:p>
+      <w:pPr>
+        <w:pStyle w:val="ListParagraph"/>
+        <w:numPr>
+          <w:ilvl w:val="0"/>
+          <w:numId w:val="1"/>
+        </w:numPr>
+        <w:rPr>
+          <w:sz w:val="24"/>
+        </w:rPr>
+      </w:pPr>
+      <w:r>
+        <w:rPr>
+          <w:sz w:val="24"/>
+        </w:rPr>
+        <w:t>Cotofana Victor a continuat dezvoltarea metodei de testare daca o strcutura este stabila (pe baza suprafetei de contact)</w:t>
+      </w:r>
+    </w:p>
+    <w:p>
+      <w:pPr>
+        <w:pStyle w:val="ListParagraph"/>
+        <w:numPr>
+          <w:ilvl w:val="0"/>
+          <w:numId w:val="1"/>
+        </w:numPr>
+        <w:rPr>
+          <w:sz w:val="24"/>
+        </w:rPr>
+      </w:pPr>
+      <w:r>
+        <w:rPr>
+          <w:sz w:val="24"/>
+        </w:rPr>
+        <w:t>Rusu Emanuel-Paul a lucrat la dezvoltarea unui algoritm care sa fac merge intre layerere (o varianta random)</w:t>
+      </w:r>
+    </w:p>
+    <w:p>
+      <w:pPr>
+        <w:pStyle w:val="ListParagraph"/>
+        <w:numPr>
+          <w:ilvl w:val="0"/>
+          <w:numId w:val="1"/>
+        </w:numPr>
+        <w:rPr>
+          <w:sz w:val="24"/>
+        </w:rPr>
+      </w:pPr>
+      <w:r>
+        <w:rPr>
+          <w:sz w:val="24"/>
+        </w:rPr>
+        <w:t>Panciu Mihai a lucrat la dezvoltarea unui algoritm care sa faca merge intre layere (o varianta greedy)</w:t>
       </w:r>
     </w:p>
     <w:p>
@@ -928,7 +934,7 @@
   <w:abstractNum w:abstractNumId="0" w15:restartNumberingAfterBreak="0">
     <w:nsid w:val="383D493D"/>
     <w:multiLevelType w:val="hybridMultilevel"/>
-    <w:tmpl w:val="9DE2568A"/>
+    <w:tmpl w:val="A06E10BC"/>
     <w:lvl w:ilvl="0" w:tplc="04180001">
       <w:start w:val="1"/>
       <w:numFmt w:val="bullet"/>

</xml_diff>

<commit_message>
merge beetween master and greedy algorithm + method for reading the merged pieces from greedy algorithm revised for creating the stability graph
</commit_message>
<xml_diff>
--- a/situatie echipa algoritm 2.docx
+++ b/situatie echipa algoritm 2.docx
@@ -537,6 +537,12 @@
         </w:rPr>
         <w:t>Panciu Mihai</w:t>
       </w:r>
+      <w:r>
+        <w:rPr>
+          <w:sz w:val="24"/>
+        </w:rPr>
+        <w:t xml:space="preserve"> + crearea input pentru structura scris de mana</w:t>
+      </w:r>
     </w:p>
     <w:p>
       <w:pPr>
@@ -717,136 +723,193 @@
         <w:rPr>
           <w:sz w:val="24"/>
         </w:rPr>
-        <w:t>a rezolvat un bug la crearea grafului pentru a testa daca o structura este stabila + creare metode ajutatoare pentru convertire intre diferite tipuri de input (input interfata -&gt; input alg, inp</w:t>
+        <w:t>a rezolvat un bug la crearea grafului pentru a testa daca o structura este stabila + creare metode ajutatoare pentru convertire intre diferite tipuri de input (input interfata -&gt; input alg, input cu piese merge-uite -&gt; input piese 1x1) + testare algoritm de merge</w:t>
+      </w:r>
+    </w:p>
+    <w:p>
+      <w:pPr>
+        <w:pStyle w:val="ListParagraph"/>
+        <w:numPr>
+          <w:ilvl w:val="0"/>
+          <w:numId w:val="1"/>
+        </w:numPr>
+        <w:rPr>
+          <w:sz w:val="24"/>
+        </w:rPr>
+      </w:pPr>
+      <w:r>
+        <w:rPr>
+          <w:sz w:val="24"/>
+        </w:rPr>
+        <w:t>Cotofana Victor a continuat dezvoltarea metodei de testare daca o strcutura este stabila (pe baza suprafetei de contact)</w:t>
+      </w:r>
+    </w:p>
+    <w:p>
+      <w:pPr>
+        <w:pStyle w:val="ListParagraph"/>
+        <w:numPr>
+          <w:ilvl w:val="0"/>
+          <w:numId w:val="1"/>
+        </w:numPr>
+        <w:rPr>
+          <w:sz w:val="24"/>
+        </w:rPr>
+      </w:pPr>
+      <w:r>
+        <w:rPr>
+          <w:sz w:val="24"/>
+        </w:rPr>
+        <w:t>Rusu Emanuel-Paul a lucrat la dezvoltarea unui algoritm care sa fac merge intre layerere (o varianta random)</w:t>
+      </w:r>
+    </w:p>
+    <w:p>
+      <w:pPr>
+        <w:pStyle w:val="ListParagraph"/>
+        <w:numPr>
+          <w:ilvl w:val="0"/>
+          <w:numId w:val="1"/>
+        </w:numPr>
+        <w:rPr>
+          <w:sz w:val="24"/>
+        </w:rPr>
+      </w:pPr>
+      <w:r>
+        <w:rPr>
+          <w:sz w:val="24"/>
+        </w:rPr>
+        <w:t>Panciu Mihai a lucrat la dezvoltarea unui algoritm care sa faca merge intre layere (o varianta greedy)</w:t>
+      </w:r>
+      <w:r>
+        <w:rPr>
+          <w:sz w:val="24"/>
+        </w:rPr>
+        <w:t xml:space="preserve"> + algoritm de stergerea pieselor din interiorul unei structuri (cele care nu afecteaza stabilitatea)</w:t>
+      </w:r>
+    </w:p>
+    <w:p>
+      <w:pPr>
+        <w:pStyle w:val="ListParagraph"/>
+        <w:numPr>
+          <w:ilvl w:val="0"/>
+          <w:numId w:val="1"/>
+        </w:numPr>
+        <w:rPr>
+          <w:sz w:val="24"/>
+        </w:rPr>
+      </w:pPr>
+      <w:r>
+        <w:rPr>
+          <w:sz w:val="24"/>
+        </w:rPr>
+        <w:t xml:space="preserve">Echipa </w:t>
+      </w:r>
+      <w:r>
+        <w:rPr>
+          <w:sz w:val="24"/>
+        </w:rPr>
+        <w:t>2</w:t>
+      </w:r>
+      <w:r>
+        <w:rPr>
+          <w:sz w:val="24"/>
+        </w:rPr>
+        <w:t xml:space="preserve"> continua dezvoltarea metodei de testare daca structura este solida (pe baza centrului de greutate) + crearea de fisiere de output (scrise de mana) pentru a testa care metoda de stabilizare este mai buna. Echipa este formata din:</w:t>
+      </w:r>
+    </w:p>
+    <w:p>
+      <w:pPr>
+        <w:pStyle w:val="ListParagraph"/>
+        <w:numPr>
+          <w:ilvl w:val="1"/>
+          <w:numId w:val="1"/>
+        </w:numPr>
+        <w:rPr>
+          <w:sz w:val="24"/>
+        </w:rPr>
+      </w:pPr>
+      <w:r>
+        <w:rPr>
+          <w:sz w:val="24"/>
+        </w:rPr>
+        <w:t>Andreea Dascalul</w:t>
+      </w:r>
+    </w:p>
+    <w:p>
+      <w:pPr>
+        <w:pStyle w:val="ListParagraph"/>
+        <w:numPr>
+          <w:ilvl w:val="1"/>
+          <w:numId w:val="1"/>
+        </w:numPr>
+        <w:rPr>
+          <w:sz w:val="24"/>
+        </w:rPr>
+      </w:pPr>
+      <w:r>
+        <w:rPr>
+          <w:sz w:val="24"/>
+        </w:rPr>
+        <w:t>Ghergu Andreea</w:t>
+      </w:r>
+    </w:p>
+    <w:p>
+      <w:pPr>
+        <w:ind w:left="1080"/>
+        <w:rPr>
+          <w:sz w:val="24"/>
+        </w:rPr>
+      </w:pPr>
+    </w:p>
+    <w:p>
+      <w:pPr>
+        <w:ind w:left="360"/>
+        <w:rPr>
+          <w:b/>
+          <w:sz w:val="32"/>
+        </w:rPr>
+      </w:pPr>
+      <w:r>
+        <w:rPr>
+          <w:b/>
+          <w:sz w:val="32"/>
+        </w:rPr>
+        <w:t xml:space="preserve">Saptamana </w:t>
+      </w:r>
+      <w:r>
+        <w:rPr>
+          <w:b/>
+          <w:sz w:val="32"/>
+        </w:rPr>
+        <w:t>4</w:t>
+      </w:r>
+    </w:p>
+    <w:p>
+      <w:pPr>
+        <w:ind w:left="360"/>
+        <w:rPr>
+          <w:sz w:val="32"/>
+        </w:rPr>
+      </w:pPr>
+      <w:r>
+        <w:rPr>
+          <w:sz w:val="24"/>
+        </w:rPr>
+        <w:t xml:space="preserve">Toata echipa refactorizarea codului si final </w:t>
+      </w:r>
+      <w:r>
+        <w:rPr>
+          <w:sz w:val="24"/>
+        </w:rPr>
+        <w:t>touches</w:t>
+      </w:r>
+      <w:r>
+        <w:rPr>
+          <w:sz w:val="24"/>
+        </w:rPr>
+        <w:t>. Mai multa munca facuta de Panciu Mihai, Parasca Marius si Rusu Emanuel-Paul</w:t>
       </w:r>
       <w:bookmarkStart w:id="0" w:name="_GoBack"/>
       <w:bookmarkEnd w:id="0"/>
-      <w:r>
-        <w:rPr>
-          <w:sz w:val="24"/>
-        </w:rPr>
-        <w:t>ut cu piese merge-uite -&gt; input piese 1x1) + testare algoritm de merge</w:t>
-      </w:r>
-    </w:p>
-    <w:p>
-      <w:pPr>
-        <w:pStyle w:val="ListParagraph"/>
-        <w:numPr>
-          <w:ilvl w:val="0"/>
-          <w:numId w:val="1"/>
-        </w:numPr>
-        <w:rPr>
-          <w:sz w:val="24"/>
-        </w:rPr>
-      </w:pPr>
-      <w:r>
-        <w:rPr>
-          <w:sz w:val="24"/>
-        </w:rPr>
-        <w:t>Cotofana Victor a continuat dezvoltarea metodei de testare daca o strcutura este stabila (pe baza suprafetei de contact)</w:t>
-      </w:r>
-    </w:p>
-    <w:p>
-      <w:pPr>
-        <w:pStyle w:val="ListParagraph"/>
-        <w:numPr>
-          <w:ilvl w:val="0"/>
-          <w:numId w:val="1"/>
-        </w:numPr>
-        <w:rPr>
-          <w:sz w:val="24"/>
-        </w:rPr>
-      </w:pPr>
-      <w:r>
-        <w:rPr>
-          <w:sz w:val="24"/>
-        </w:rPr>
-        <w:t>Rusu Emanuel-Paul a lucrat la dezvoltarea unui algoritm care sa fac merge intre layerere (o varianta random)</w:t>
-      </w:r>
-    </w:p>
-    <w:p>
-      <w:pPr>
-        <w:pStyle w:val="ListParagraph"/>
-        <w:numPr>
-          <w:ilvl w:val="0"/>
-          <w:numId w:val="1"/>
-        </w:numPr>
-        <w:rPr>
-          <w:sz w:val="24"/>
-        </w:rPr>
-      </w:pPr>
-      <w:r>
-        <w:rPr>
-          <w:sz w:val="24"/>
-        </w:rPr>
-        <w:t>Panciu Mihai a lucrat la dezvoltarea unui algoritm care sa faca merge intre layere (o varianta greedy)</w:t>
-      </w:r>
-    </w:p>
-    <w:p>
-      <w:pPr>
-        <w:pStyle w:val="ListParagraph"/>
-        <w:numPr>
-          <w:ilvl w:val="0"/>
-          <w:numId w:val="1"/>
-        </w:numPr>
-        <w:rPr>
-          <w:sz w:val="24"/>
-        </w:rPr>
-      </w:pPr>
-      <w:r>
-        <w:rPr>
-          <w:sz w:val="24"/>
-        </w:rPr>
-        <w:t xml:space="preserve">Echipa </w:t>
-      </w:r>
-      <w:r>
-        <w:rPr>
-          <w:sz w:val="24"/>
-        </w:rPr>
-        <w:t>2</w:t>
-      </w:r>
-      <w:r>
-        <w:rPr>
-          <w:sz w:val="24"/>
-        </w:rPr>
-        <w:t xml:space="preserve"> continua dezvoltarea metodei de testare daca structura este solida (pe baza centrului de greutate) + crearea de fisiere de output (scrise de mana) pentru a testa care metoda de stabilizare este mai buna. Echipa este formata din:</w:t>
-      </w:r>
-    </w:p>
-    <w:p>
-      <w:pPr>
-        <w:pStyle w:val="ListParagraph"/>
-        <w:numPr>
-          <w:ilvl w:val="1"/>
-          <w:numId w:val="1"/>
-        </w:numPr>
-        <w:rPr>
-          <w:sz w:val="24"/>
-        </w:rPr>
-      </w:pPr>
-      <w:r>
-        <w:rPr>
-          <w:sz w:val="24"/>
-        </w:rPr>
-        <w:t>Andreea Dascalul</w:t>
-      </w:r>
-    </w:p>
-    <w:p>
-      <w:pPr>
-        <w:pStyle w:val="ListParagraph"/>
-        <w:numPr>
-          <w:ilvl w:val="1"/>
-          <w:numId w:val="1"/>
-        </w:numPr>
-        <w:rPr>
-          <w:sz w:val="24"/>
-        </w:rPr>
-      </w:pPr>
-      <w:r>
-        <w:rPr>
-          <w:sz w:val="24"/>
-        </w:rPr>
-        <w:t>Ghergu Andreea</w:t>
-      </w:r>
     </w:p>
     <w:p>
       <w:pPr>

</xml_diff>